<commit_message>
Datume na dokumentima uklopio s planom.
</commit_message>
<xml_diff>
--- a/Dokumentacija/1. Plan projekta.docx
+++ b/Dokumentacija/1. Plan projekta.docx
@@ -621,6 +621,20 @@
           <w:sz w:val="24"/>
           <w:szCs w:val="24"/>
         </w:rPr>
+        <w:t xml:space="preserve">1) </w:t>
+      </w:r>
+      <w:r>
+        <w:rPr>
+          <w:sz w:val="24"/>
+          <w:szCs w:val="24"/>
+        </w:rPr>
+        <w:tab/>
+      </w:r>
+      <w:r>
+        <w:rPr>
+          <w:sz w:val="24"/>
+          <w:szCs w:val="24"/>
+        </w:rPr>
         <w:t>Datum izmjene</w:t>
       </w:r>
       <w:r>
@@ -628,7 +642,14 @@
           <w:sz w:val="24"/>
           <w:szCs w:val="24"/>
         </w:rPr>
-        <w:t>:  08/28/01</w:t>
+        <w:t xml:space="preserve">:  </w:t>
+      </w:r>
+      <w:r>
+        <w:rPr>
+          <w:sz w:val="24"/>
+          <w:szCs w:val="24"/>
+        </w:rPr>
+        <w:t>08.10.2016.</w:t>
       </w:r>
     </w:p>
     <w:p>
@@ -646,6 +667,34 @@
           <w:szCs w:val="24"/>
         </w:rPr>
       </w:pPr>
+      <w:r>
+        <w:rPr>
+          <w:sz w:val="24"/>
+          <w:szCs w:val="24"/>
+        </w:rPr>
+        <w:tab/>
+      </w:r>
+      <w:r>
+        <w:rPr>
+          <w:sz w:val="24"/>
+          <w:szCs w:val="24"/>
+        </w:rPr>
+        <w:t>Autor</w:t>
+      </w:r>
+      <w:r>
+        <w:rPr>
+          <w:sz w:val="24"/>
+          <w:szCs w:val="24"/>
+        </w:rPr>
+        <w:t xml:space="preserve">:  </w:t>
+      </w:r>
+      <w:r>
+        <w:rPr>
+          <w:sz w:val="24"/>
+          <w:szCs w:val="24"/>
+        </w:rPr>
+        <w:t>Milan Ivošević</w:t>
+      </w:r>
     </w:p>
     <w:p>
       <w:pPr>
@@ -667,21 +716,8 @@
           <w:sz w:val="24"/>
           <w:szCs w:val="24"/>
         </w:rPr>
-        <w:t>Autor</w:t>
-      </w:r>
-      <w:r>
-        <w:rPr>
-          <w:sz w:val="24"/>
-          <w:szCs w:val="24"/>
-        </w:rPr>
-        <w:t xml:space="preserve">:  </w:t>
-      </w:r>
-      <w:r>
-        <w:rPr>
-          <w:sz w:val="24"/>
-          <w:szCs w:val="24"/>
-        </w:rPr>
-        <w:t>Milan Ivošević</w:t>
+        <w:tab/>
+        <w:t>Poglavlja: 4</w:t>
       </w:r>
     </w:p>
     <w:p>
@@ -699,6 +735,14 @@
           <w:szCs w:val="24"/>
         </w:rPr>
       </w:pPr>
+      <w:r>
+        <w:rPr>
+          <w:sz w:val="24"/>
+          <w:szCs w:val="24"/>
+        </w:rPr>
+        <w:tab/>
+        <w:t>Stranica: 18</w:t>
+      </w:r>
     </w:p>
     <w:p>
       <w:pPr>
@@ -727,6 +771,13 @@
           <w:sz w:val="24"/>
           <w:szCs w:val="24"/>
         </w:rPr>
+        <w:tab/>
+      </w:r>
+      <w:r>
+        <w:rPr>
+          <w:sz w:val="24"/>
+          <w:szCs w:val="24"/>
+        </w:rPr>
         <w:t>Napisao prvu verziju dokumenta.</w:t>
       </w:r>
     </w:p>
@@ -951,7 +1002,30 @@
           <w:sz w:val="24"/>
           <w:szCs w:val="24"/>
         </w:rPr>
-        <w:t>Listopad 2016</w:t>
+        <w:t>08.</w:t>
+      </w:r>
+      <w:r>
+        <w:rPr>
+          <w:sz w:val="24"/>
+          <w:szCs w:val="24"/>
+        </w:rPr>
+        <w:t>10.</w:t>
+      </w:r>
+      <w:bookmarkStart w:id="0" w:name="_GoBack"/>
+      <w:bookmarkEnd w:id="0"/>
+      <w:r>
+        <w:rPr>
+          <w:sz w:val="24"/>
+          <w:szCs w:val="24"/>
+        </w:rPr>
+        <w:t>2016</w:t>
+      </w:r>
+      <w:r>
+        <w:rPr>
+          <w:sz w:val="24"/>
+          <w:szCs w:val="24"/>
+        </w:rPr>
+        <w:t>.</w:t>
       </w:r>
     </w:p>
     <w:p>
@@ -7822,8 +7896,6 @@
           <w:szCs w:val="24"/>
         </w:rPr>
       </w:pPr>
-      <w:bookmarkStart w:id="0" w:name="_GoBack"/>
-      <w:bookmarkEnd w:id="0"/>
     </w:p>
     <w:p>
       <w:pPr>
@@ -24561,7 +24633,7 @@
         <w:sz w:val="24"/>
         <w:szCs w:val="24"/>
       </w:rPr>
-      <w:t>ii</w:t>
+      <w:t>2</w:t>
     </w:r>
     <w:r>
       <w:rPr>
@@ -31520,7 +31592,7 @@
 </file>
 
 <file path=customXml/itemProps1.xml><?xml version="1.0" encoding="utf-8"?>
-<ds:datastoreItem xmlns:ds="http://schemas.openxmlformats.org/officeDocument/2006/customXml" ds:itemID="{05DEA0B0-4F46-4D3D-A350-5159A3D5232C}">
+<ds:datastoreItem xmlns:ds="http://schemas.openxmlformats.org/officeDocument/2006/customXml" ds:itemID="{48025DBA-474E-477C-BFFB-64C383922872}">
   <ds:schemaRefs>
     <ds:schemaRef ds:uri="http://schemas.openxmlformats.org/officeDocument/2006/bibliography"/>
   </ds:schemaRefs>

</xml_diff>

<commit_message>
Ispravak tipfelera u projektu
</commit_message>
<xml_diff>
--- a/Dokumentacija/1. Plan projekta.docx
+++ b/Dokumentacija/1. Plan projekta.docx
@@ -4484,7 +4484,21 @@
           <w:sz w:val="24"/>
           <w:szCs w:val="24"/>
         </w:rPr>
-        <w:t>AUS če biti razvijen u svrhu polaganja kolegija Osiguranje kakvoće programske podrške Fakulteta elektrotehnike, računarstva i informacijskih tehnologija.</w:t>
+        <w:t xml:space="preserve">AUS </w:t>
+      </w:r>
+      <w:r>
+        <w:rPr>
+          <w:sz w:val="24"/>
+          <w:szCs w:val="24"/>
+        </w:rPr>
+        <w:t>će</w:t>
+      </w:r>
+      <w:r>
+        <w:rPr>
+          <w:sz w:val="24"/>
+          <w:szCs w:val="24"/>
+        </w:rPr>
+        <w:t xml:space="preserve"> biti razvijen u svrhu polaganja kolegija Osiguranje kakvoće programske podrške Fakulteta elektrotehnike, računarstva i informacijskih tehnologija.</w:t>
       </w:r>
     </w:p>
     <w:p>
@@ -4792,7 +4806,16 @@
           <w:sz w:val="24"/>
           <w:szCs w:val="24"/>
         </w:rPr>
-        <w:t>Vlasnik dokumena</w:t>
+        <w:t xml:space="preserve">Vlasnik </w:t>
+      </w:r>
+      <w:r>
+        <w:rPr>
+          <w:b/>
+          <w:bCs/>
+          <w:sz w:val="24"/>
+          <w:szCs w:val="24"/>
+        </w:rPr>
+        <w:t>dokumenta</w:t>
       </w:r>
       <w:r>
         <w:rPr>
@@ -5016,7 +5039,15 @@
           <w:sz w:val="24"/>
           <w:szCs w:val="24"/>
         </w:rPr>
-        <w:t>cc mail:</w:t>
+        <w:t xml:space="preserve">cc </w:t>
+      </w:r>
+      <w:bookmarkStart w:id="0" w:name="_GoBack"/>
+      <w:r>
+        <w:rPr>
+          <w:sz w:val="24"/>
+          <w:szCs w:val="24"/>
+        </w:rPr>
+        <w:t>mail:</w:t>
       </w:r>
       <w:r>
         <w:rPr>
@@ -5025,6 +5056,7 @@
         </w:rPr>
         <w:t>mivosevic</w:t>
       </w:r>
+      <w:bookmarkEnd w:id="0"/>
     </w:p>
     <w:p>
       <w:pPr>
@@ -22249,8 +22281,6 @@
         </w:rPr>
         <w:t xml:space="preserve"> </w:t>
       </w:r>
-      <w:bookmarkStart w:id="0" w:name="_GoBack"/>
-      <w:bookmarkEnd w:id="0"/>
       <w:r>
         <w:rPr>
           <w:rFonts w:ascii="Times New Roman" w:hAnsi="Times New Roman" w:cs="Times New Roman"/>
@@ -27735,7 +27765,7 @@
         <w:rStyle w:val="PageNumber"/>
         <w:noProof/>
       </w:rPr>
-      <w:t>3</w:t>
+      <w:t>2</w:t>
     </w:r>
     <w:r>
       <w:rPr>
@@ -27837,7 +27867,7 @@
         <w:rStyle w:val="PageNumber"/>
         <w:noProof/>
       </w:rPr>
-      <w:t>2</w:t>
+      <w:t>3</w:t>
     </w:r>
     <w:r>
       <w:rPr>
@@ -28212,7 +28242,7 @@
     <w:rPrDefault>
       <w:rPr>
         <w:rFonts w:ascii="Calibri" w:eastAsia="Times New Roman" w:hAnsi="Calibri" w:cs="Times New Roman"/>
-        <w:lang w:val="hr-HR" w:eastAsia="hr-HR" w:bidi="ar-SA"/>
+        <w:lang w:val="hr-BA" w:eastAsia="hr-BA" w:bidi="ar-SA"/>
       </w:rPr>
     </w:rPrDefault>
     <w:pPrDefault/>
@@ -28600,6 +28630,7 @@
     </w:pPr>
     <w:rPr>
       <w:rFonts w:ascii="CG Times" w:hAnsi="CG Times" w:cs="CG Times"/>
+      <w:lang w:val="hr-HR" w:eastAsia="hr-HR"/>
     </w:rPr>
   </w:style>
   <w:style w:type="paragraph" w:styleId="Heading1">
@@ -28864,7 +28895,7 @@
       <w:rFonts w:ascii="CG Times" w:hAnsi="CG Times" w:cs="CG Times"/>
       <w:sz w:val="24"/>
       <w:szCs w:val="24"/>
-      <w:lang w:val="en-US"/>
+      <w:lang w:val="en-US" w:eastAsia="hr-HR"/>
     </w:rPr>
   </w:style>
   <w:style w:type="paragraph" w:customStyle="1" w:styleId="25">
@@ -28885,7 +28916,7 @@
       <w:rFonts w:ascii="CG Times" w:hAnsi="CG Times" w:cs="CG Times"/>
       <w:sz w:val="24"/>
       <w:szCs w:val="24"/>
-      <w:lang w:val="en-US"/>
+      <w:lang w:val="en-US" w:eastAsia="hr-HR"/>
     </w:rPr>
   </w:style>
   <w:style w:type="paragraph" w:customStyle="1" w:styleId="35">
@@ -28907,7 +28938,7 @@
       <w:rFonts w:ascii="CG Times" w:hAnsi="CG Times" w:cs="CG Times"/>
       <w:sz w:val="24"/>
       <w:szCs w:val="24"/>
-      <w:lang w:val="en-US"/>
+      <w:lang w:val="en-US" w:eastAsia="hr-HR"/>
     </w:rPr>
   </w:style>
   <w:style w:type="paragraph" w:customStyle="1" w:styleId="45">
@@ -28930,7 +28961,7 @@
       <w:rFonts w:ascii="CG Times" w:hAnsi="CG Times" w:cs="CG Times"/>
       <w:sz w:val="24"/>
       <w:szCs w:val="24"/>
-      <w:lang w:val="en-US"/>
+      <w:lang w:val="en-US" w:eastAsia="hr-HR"/>
     </w:rPr>
   </w:style>
   <w:style w:type="paragraph" w:customStyle="1" w:styleId="55">
@@ -28954,7 +28985,7 @@
       <w:rFonts w:ascii="CG Times" w:hAnsi="CG Times" w:cs="CG Times"/>
       <w:sz w:val="24"/>
       <w:szCs w:val="24"/>
-      <w:lang w:val="en-US"/>
+      <w:lang w:val="en-US" w:eastAsia="hr-HR"/>
     </w:rPr>
   </w:style>
   <w:style w:type="paragraph" w:customStyle="1" w:styleId="65">
@@ -28979,7 +29010,7 @@
       <w:rFonts w:ascii="CG Times" w:hAnsi="CG Times" w:cs="CG Times"/>
       <w:sz w:val="24"/>
       <w:szCs w:val="24"/>
-      <w:lang w:val="en-US"/>
+      <w:lang w:val="en-US" w:eastAsia="hr-HR"/>
     </w:rPr>
   </w:style>
   <w:style w:type="paragraph" w:customStyle="1" w:styleId="75">
@@ -29005,7 +29036,7 @@
       <w:rFonts w:ascii="CG Times" w:hAnsi="CG Times" w:cs="CG Times"/>
       <w:sz w:val="24"/>
       <w:szCs w:val="24"/>
-      <w:lang w:val="en-US"/>
+      <w:lang w:val="en-US" w:eastAsia="hr-HR"/>
     </w:rPr>
   </w:style>
   <w:style w:type="paragraph" w:customStyle="1" w:styleId="85">
@@ -29032,7 +29063,7 @@
       <w:rFonts w:ascii="CG Times" w:hAnsi="CG Times" w:cs="CG Times"/>
       <w:sz w:val="24"/>
       <w:szCs w:val="24"/>
-      <w:lang w:val="en-US"/>
+      <w:lang w:val="en-US" w:eastAsia="hr-HR"/>
     </w:rPr>
   </w:style>
   <w:style w:type="paragraph" w:customStyle="1" w:styleId="1jeff">
@@ -29048,7 +29079,7 @@
       <w:rFonts w:ascii="CG Times" w:hAnsi="CG Times" w:cs="CG Times"/>
       <w:sz w:val="24"/>
       <w:szCs w:val="24"/>
-      <w:lang w:val="en-US"/>
+      <w:lang w:val="en-US" w:eastAsia="hr-HR"/>
     </w:rPr>
   </w:style>
   <w:style w:type="paragraph" w:customStyle="1" w:styleId="2jeff">
@@ -29064,7 +29095,7 @@
       <w:rFonts w:ascii="CG Times" w:hAnsi="CG Times" w:cs="CG Times"/>
       <w:sz w:val="24"/>
       <w:szCs w:val="24"/>
-      <w:lang w:val="en-US"/>
+      <w:lang w:val="en-US" w:eastAsia="hr-HR"/>
     </w:rPr>
   </w:style>
   <w:style w:type="paragraph" w:customStyle="1" w:styleId="3jeff">
@@ -29080,7 +29111,7 @@
       <w:rFonts w:ascii="CG Times" w:hAnsi="CG Times" w:cs="CG Times"/>
       <w:sz w:val="24"/>
       <w:szCs w:val="24"/>
-      <w:lang w:val="en-US"/>
+      <w:lang w:val="en-US" w:eastAsia="hr-HR"/>
     </w:rPr>
   </w:style>
   <w:style w:type="paragraph" w:customStyle="1" w:styleId="4jeff">
@@ -29096,7 +29127,7 @@
       <w:rFonts w:ascii="CG Times" w:hAnsi="CG Times" w:cs="CG Times"/>
       <w:sz w:val="24"/>
       <w:szCs w:val="24"/>
-      <w:lang w:val="en-US"/>
+      <w:lang w:val="en-US" w:eastAsia="hr-HR"/>
     </w:rPr>
   </w:style>
   <w:style w:type="paragraph" w:customStyle="1" w:styleId="5jeff">
@@ -29112,7 +29143,7 @@
       <w:rFonts w:ascii="CG Times" w:hAnsi="CG Times" w:cs="CG Times"/>
       <w:sz w:val="24"/>
       <w:szCs w:val="24"/>
-      <w:lang w:val="en-US"/>
+      <w:lang w:val="en-US" w:eastAsia="hr-HR"/>
     </w:rPr>
   </w:style>
   <w:style w:type="paragraph" w:customStyle="1" w:styleId="6jeff">
@@ -29128,7 +29159,7 @@
       <w:rFonts w:ascii="CG Times" w:hAnsi="CG Times" w:cs="CG Times"/>
       <w:sz w:val="24"/>
       <w:szCs w:val="24"/>
-      <w:lang w:val="en-US"/>
+      <w:lang w:val="en-US" w:eastAsia="hr-HR"/>
     </w:rPr>
   </w:style>
   <w:style w:type="paragraph" w:customStyle="1" w:styleId="7jeff">
@@ -29144,7 +29175,7 @@
       <w:rFonts w:ascii="CG Times" w:hAnsi="CG Times" w:cs="CG Times"/>
       <w:sz w:val="24"/>
       <w:szCs w:val="24"/>
-      <w:lang w:val="en-US"/>
+      <w:lang w:val="en-US" w:eastAsia="hr-HR"/>
     </w:rPr>
   </w:style>
   <w:style w:type="paragraph" w:customStyle="1" w:styleId="8jeff">
@@ -29160,7 +29191,7 @@
       <w:rFonts w:ascii="CG Times" w:hAnsi="CG Times" w:cs="CG Times"/>
       <w:sz w:val="24"/>
       <w:szCs w:val="24"/>
-      <w:lang w:val="en-US"/>
+      <w:lang w:val="en-US" w:eastAsia="hr-HR"/>
     </w:rPr>
   </w:style>
   <w:style w:type="paragraph" w:customStyle="1" w:styleId="1AutoList1">
@@ -29180,7 +29211,7 @@
       <w:rFonts w:ascii="CG Times" w:hAnsi="CG Times" w:cs="CG Times"/>
       <w:sz w:val="24"/>
       <w:szCs w:val="24"/>
-      <w:lang w:val="en-US"/>
+      <w:lang w:val="en-US" w:eastAsia="hr-HR"/>
     </w:rPr>
   </w:style>
   <w:style w:type="paragraph" w:customStyle="1" w:styleId="2AutoList1">
@@ -29201,7 +29232,7 @@
       <w:rFonts w:ascii="CG Times" w:hAnsi="CG Times" w:cs="CG Times"/>
       <w:sz w:val="24"/>
       <w:szCs w:val="24"/>
-      <w:lang w:val="en-US"/>
+      <w:lang w:val="en-US" w:eastAsia="hr-HR"/>
     </w:rPr>
   </w:style>
   <w:style w:type="paragraph" w:customStyle="1" w:styleId="3AutoList1">
@@ -29223,7 +29254,7 @@
       <w:rFonts w:ascii="CG Times" w:hAnsi="CG Times" w:cs="CG Times"/>
       <w:sz w:val="24"/>
       <w:szCs w:val="24"/>
-      <w:lang w:val="en-US"/>
+      <w:lang w:val="en-US" w:eastAsia="hr-HR"/>
     </w:rPr>
   </w:style>
   <w:style w:type="paragraph" w:customStyle="1" w:styleId="4AutoList1">
@@ -29246,7 +29277,7 @@
       <w:rFonts w:ascii="CG Times" w:hAnsi="CG Times" w:cs="CG Times"/>
       <w:sz w:val="24"/>
       <w:szCs w:val="24"/>
-      <w:lang w:val="en-US"/>
+      <w:lang w:val="en-US" w:eastAsia="hr-HR"/>
     </w:rPr>
   </w:style>
   <w:style w:type="paragraph" w:customStyle="1" w:styleId="5AutoList1">
@@ -29270,7 +29301,7 @@
       <w:rFonts w:ascii="CG Times" w:hAnsi="CG Times" w:cs="CG Times"/>
       <w:sz w:val="24"/>
       <w:szCs w:val="24"/>
-      <w:lang w:val="en-US"/>
+      <w:lang w:val="en-US" w:eastAsia="hr-HR"/>
     </w:rPr>
   </w:style>
   <w:style w:type="paragraph" w:customStyle="1" w:styleId="6AutoList1">
@@ -29295,7 +29326,7 @@
       <w:rFonts w:ascii="CG Times" w:hAnsi="CG Times" w:cs="CG Times"/>
       <w:sz w:val="24"/>
       <w:szCs w:val="24"/>
-      <w:lang w:val="en-US"/>
+      <w:lang w:val="en-US" w:eastAsia="hr-HR"/>
     </w:rPr>
   </w:style>
   <w:style w:type="paragraph" w:customStyle="1" w:styleId="7AutoList1">
@@ -29321,7 +29352,7 @@
       <w:rFonts w:ascii="CG Times" w:hAnsi="CG Times" w:cs="CG Times"/>
       <w:sz w:val="24"/>
       <w:szCs w:val="24"/>
-      <w:lang w:val="en-US"/>
+      <w:lang w:val="en-US" w:eastAsia="hr-HR"/>
     </w:rPr>
   </w:style>
   <w:style w:type="paragraph" w:customStyle="1" w:styleId="8AutoList1">
@@ -29348,7 +29379,7 @@
       <w:rFonts w:ascii="CG Times" w:hAnsi="CG Times" w:cs="CG Times"/>
       <w:sz w:val="24"/>
       <w:szCs w:val="24"/>
-      <w:lang w:val="en-US"/>
+      <w:lang w:val="en-US" w:eastAsia="hr-HR"/>
     </w:rPr>
   </w:style>
   <w:style w:type="paragraph" w:customStyle="1" w:styleId="1Technical">
@@ -29364,7 +29395,7 @@
       <w:rFonts w:ascii="CG Times" w:hAnsi="CG Times" w:cs="CG Times"/>
       <w:sz w:val="24"/>
       <w:szCs w:val="24"/>
-      <w:lang w:val="en-US"/>
+      <w:lang w:val="en-US" w:eastAsia="hr-HR"/>
     </w:rPr>
   </w:style>
   <w:style w:type="paragraph" w:customStyle="1" w:styleId="2Technical">
@@ -29380,7 +29411,7 @@
       <w:rFonts w:ascii="CG Times" w:hAnsi="CG Times" w:cs="CG Times"/>
       <w:sz w:val="24"/>
       <w:szCs w:val="24"/>
-      <w:lang w:val="en-US"/>
+      <w:lang w:val="en-US" w:eastAsia="hr-HR"/>
     </w:rPr>
   </w:style>
   <w:style w:type="paragraph" w:customStyle="1" w:styleId="3Technical">
@@ -29396,7 +29427,7 @@
       <w:rFonts w:ascii="CG Times" w:hAnsi="CG Times" w:cs="CG Times"/>
       <w:sz w:val="24"/>
       <w:szCs w:val="24"/>
-      <w:lang w:val="en-US"/>
+      <w:lang w:val="en-US" w:eastAsia="hr-HR"/>
     </w:rPr>
   </w:style>
   <w:style w:type="paragraph" w:customStyle="1" w:styleId="4Technical">
@@ -29412,7 +29443,7 @@
       <w:rFonts w:ascii="CG Times" w:hAnsi="CG Times" w:cs="CG Times"/>
       <w:sz w:val="24"/>
       <w:szCs w:val="24"/>
-      <w:lang w:val="en-US"/>
+      <w:lang w:val="en-US" w:eastAsia="hr-HR"/>
     </w:rPr>
   </w:style>
   <w:style w:type="paragraph" w:customStyle="1" w:styleId="5Technical">
@@ -29428,7 +29459,7 @@
       <w:rFonts w:ascii="CG Times" w:hAnsi="CG Times" w:cs="CG Times"/>
       <w:sz w:val="24"/>
       <w:szCs w:val="24"/>
-      <w:lang w:val="en-US"/>
+      <w:lang w:val="en-US" w:eastAsia="hr-HR"/>
     </w:rPr>
   </w:style>
   <w:style w:type="paragraph" w:customStyle="1" w:styleId="6Technical">
@@ -29444,7 +29475,7 @@
       <w:rFonts w:ascii="CG Times" w:hAnsi="CG Times" w:cs="CG Times"/>
       <w:sz w:val="24"/>
       <w:szCs w:val="24"/>
-      <w:lang w:val="en-US"/>
+      <w:lang w:val="en-US" w:eastAsia="hr-HR"/>
     </w:rPr>
   </w:style>
   <w:style w:type="paragraph" w:customStyle="1" w:styleId="7Technical">
@@ -29460,7 +29491,7 @@
       <w:rFonts w:ascii="CG Times" w:hAnsi="CG Times" w:cs="CG Times"/>
       <w:sz w:val="24"/>
       <w:szCs w:val="24"/>
-      <w:lang w:val="en-US"/>
+      <w:lang w:val="en-US" w:eastAsia="hr-HR"/>
     </w:rPr>
   </w:style>
   <w:style w:type="paragraph" w:customStyle="1" w:styleId="8Technical">
@@ -29476,7 +29507,7 @@
       <w:rFonts w:ascii="CG Times" w:hAnsi="CG Times" w:cs="CG Times"/>
       <w:sz w:val="24"/>
       <w:szCs w:val="24"/>
-      <w:lang w:val="en-US"/>
+      <w:lang w:val="en-US" w:eastAsia="hr-HR"/>
     </w:rPr>
   </w:style>
   <w:style w:type="paragraph" w:customStyle="1" w:styleId="1Document">
@@ -29493,7 +29524,7 @@
       <w:rFonts w:ascii="CG Times" w:hAnsi="CG Times" w:cs="CG Times"/>
       <w:sz w:val="24"/>
       <w:szCs w:val="24"/>
-      <w:lang w:val="en-US"/>
+      <w:lang w:val="en-US" w:eastAsia="hr-HR"/>
     </w:rPr>
   </w:style>
   <w:style w:type="paragraph" w:customStyle="1" w:styleId="2Document">
@@ -29509,7 +29540,7 @@
       <w:rFonts w:ascii="CG Times" w:hAnsi="CG Times" w:cs="CG Times"/>
       <w:sz w:val="24"/>
       <w:szCs w:val="24"/>
-      <w:lang w:val="en-US"/>
+      <w:lang w:val="en-US" w:eastAsia="hr-HR"/>
     </w:rPr>
   </w:style>
   <w:style w:type="paragraph" w:customStyle="1" w:styleId="3Document">
@@ -29525,7 +29556,7 @@
       <w:rFonts w:ascii="CG Times" w:hAnsi="CG Times" w:cs="CG Times"/>
       <w:sz w:val="24"/>
       <w:szCs w:val="24"/>
-      <w:lang w:val="en-US"/>
+      <w:lang w:val="en-US" w:eastAsia="hr-HR"/>
     </w:rPr>
   </w:style>
   <w:style w:type="paragraph" w:customStyle="1" w:styleId="4Document">
@@ -29540,7 +29571,7 @@
       <w:rFonts w:ascii="CG Times" w:hAnsi="CG Times" w:cs="CG Times"/>
       <w:sz w:val="24"/>
       <w:szCs w:val="24"/>
-      <w:lang w:val="en-US"/>
+      <w:lang w:val="en-US" w:eastAsia="hr-HR"/>
     </w:rPr>
   </w:style>
   <w:style w:type="paragraph" w:customStyle="1" w:styleId="5Document">
@@ -29557,7 +29588,7 @@
       <w:rFonts w:ascii="CG Times" w:hAnsi="CG Times" w:cs="CG Times"/>
       <w:sz w:val="24"/>
       <w:szCs w:val="24"/>
-      <w:lang w:val="en-US"/>
+      <w:lang w:val="en-US" w:eastAsia="hr-HR"/>
     </w:rPr>
   </w:style>
   <w:style w:type="paragraph" w:customStyle="1" w:styleId="6Document">
@@ -29574,7 +29605,7 @@
       <w:rFonts w:ascii="CG Times" w:hAnsi="CG Times" w:cs="CG Times"/>
       <w:sz w:val="24"/>
       <w:szCs w:val="24"/>
-      <w:lang w:val="en-US"/>
+      <w:lang w:val="en-US" w:eastAsia="hr-HR"/>
     </w:rPr>
   </w:style>
   <w:style w:type="paragraph" w:customStyle="1" w:styleId="7Document">
@@ -29591,7 +29622,7 @@
       <w:rFonts w:ascii="CG Times" w:hAnsi="CG Times" w:cs="CG Times"/>
       <w:sz w:val="24"/>
       <w:szCs w:val="24"/>
-      <w:lang w:val="en-US"/>
+      <w:lang w:val="en-US" w:eastAsia="hr-HR"/>
     </w:rPr>
   </w:style>
   <w:style w:type="paragraph" w:customStyle="1" w:styleId="8Document">
@@ -29608,7 +29639,7 @@
       <w:rFonts w:ascii="CG Times" w:hAnsi="CG Times" w:cs="CG Times"/>
       <w:sz w:val="24"/>
       <w:szCs w:val="24"/>
-      <w:lang w:val="en-US"/>
+      <w:lang w:val="en-US" w:eastAsia="hr-HR"/>
     </w:rPr>
   </w:style>
   <w:style w:type="character" w:customStyle="1" w:styleId="apptitle">
@@ -30237,7 +30268,7 @@
 </file>
 
 <file path=customXml/itemProps1.xml><?xml version="1.0" encoding="utf-8"?>
-<ds:datastoreItem xmlns:ds="http://schemas.openxmlformats.org/officeDocument/2006/customXml" ds:itemID="{24155F9C-60F7-4EEA-92A8-656BD99A14C6}">
+<ds:datastoreItem xmlns:ds="http://schemas.openxmlformats.org/officeDocument/2006/customXml" ds:itemID="{B4227E97-9E0F-4E09-8FAE-DB3E1A867DA4}">
   <ds:schemaRefs>
     <ds:schemaRef ds:uri="http://schemas.openxmlformats.org/officeDocument/2006/bibliography"/>
   </ds:schemaRefs>

</xml_diff>